<commit_message>
fixed typo, updated skills
</commit_message>
<xml_diff>
--- a/Steven Wang SDE Resume 2-2021.docx
+++ b/Steven Wang SDE Resume 2-2021.docx
@@ -39,7 +39,15 @@
           <w:sz w:val="20"/>
           <w:szCs w:val="20"/>
         </w:rPr>
-        <w:t xml:space="preserve">Software Engineering with background in scientific </w:t>
+        <w:t>Software Engineer</w:t>
+      </w:r>
+      <w:r>
+        <w:rPr>
+          <w:rFonts w:ascii="Roboto" w:hAnsi="Roboto"/>
+          <w:sz w:val="20"/>
+          <w:szCs w:val="20"/>
+        </w:rPr>
+        <w:t xml:space="preserve"> with background in scientific </w:t>
       </w:r>
       <w:r>
         <w:rPr>
@@ -330,8 +338,7 @@
       </w:pPr>
       <w:r>
         <w:rPr>
-          <w:rFonts w:ascii="Roboto" w:hAnsi="Roboto"/>
-          <w:b/>
+          <w:rFonts w:ascii="Roboto Medium" w:hAnsi="Roboto Medium"/>
           <w:sz w:val="20"/>
           <w:szCs w:val="20"/>
         </w:rPr>
@@ -339,8 +346,7 @@
       </w:r>
       <w:r>
         <w:rPr>
-          <w:rFonts w:ascii="Roboto" w:hAnsi="Roboto"/>
-          <w:b/>
+          <w:rFonts w:ascii="Roboto Medium" w:hAnsi="Roboto Medium"/>
           <w:sz w:val="20"/>
           <w:szCs w:val="20"/>
         </w:rPr>
@@ -348,12 +354,20 @@
       </w:r>
       <w:r>
         <w:rPr>
-          <w:rFonts w:ascii="Roboto" w:hAnsi="Roboto"/>
-          <w:b/>
-          <w:sz w:val="20"/>
-          <w:szCs w:val="20"/>
-        </w:rPr>
-        <w:t xml:space="preserve">: </w:t>
+          <w:rFonts w:ascii="Roboto Medium" w:hAnsi="Roboto Medium"/>
+          <w:sz w:val="20"/>
+          <w:szCs w:val="20"/>
+        </w:rPr>
+        <w:t>:</w:t>
+      </w:r>
+      <w:r>
+        <w:rPr>
+          <w:rFonts w:ascii="Roboto" w:hAnsi="Roboto"/>
+          <w:b/>
+          <w:sz w:val="20"/>
+          <w:szCs w:val="20"/>
+        </w:rPr>
+        <w:t xml:space="preserve"> </w:t>
       </w:r>
       <w:r>
         <w:rPr>
@@ -420,8 +434,7 @@
       </w:pPr>
       <w:r>
         <w:rPr>
-          <w:rFonts w:ascii="Roboto" w:hAnsi="Roboto"/>
-          <w:b/>
+          <w:rFonts w:ascii="Roboto Medium" w:hAnsi="Roboto Medium"/>
           <w:sz w:val="20"/>
           <w:szCs w:val="20"/>
         </w:rPr>
@@ -429,8 +442,7 @@
       </w:r>
       <w:r>
         <w:rPr>
-          <w:rFonts w:ascii="Roboto" w:hAnsi="Roboto"/>
-          <w:b/>
+          <w:rFonts w:ascii="Roboto Medium" w:hAnsi="Roboto Medium"/>
           <w:sz w:val="20"/>
           <w:szCs w:val="20"/>
         </w:rPr>
@@ -438,8 +450,7 @@
       </w:r>
       <w:r>
         <w:rPr>
-          <w:rFonts w:ascii="Roboto" w:hAnsi="Roboto"/>
-          <w:b/>
+          <w:rFonts w:ascii="Roboto Medium" w:hAnsi="Roboto Medium"/>
           <w:sz w:val="20"/>
           <w:szCs w:val="20"/>
         </w:rPr>
@@ -509,7 +520,23 @@
           <w:sz w:val="20"/>
           <w:szCs w:val="20"/>
         </w:rPr>
-        <w:t xml:space="preserve"> JUnit</w:t>
+        <w:t xml:space="preserve"> </w:t>
+      </w:r>
+      <w:r>
+        <w:rPr>
+          <w:rFonts w:ascii="Consolas" w:hAnsi="Consolas"/>
+          <w:sz w:val="20"/>
+          <w:szCs w:val="20"/>
+        </w:rPr>
+        <w:t xml:space="preserve">Bootstrap, Semantic UI, </w:t>
+      </w:r>
+      <w:r>
+        <w:rPr>
+          <w:rFonts w:ascii="Consolas" w:hAnsi="Consolas"/>
+          <w:sz w:val="20"/>
+          <w:szCs w:val="20"/>
+        </w:rPr>
+        <w:t>JUnit</w:t>
       </w:r>
       <w:r>
         <w:rPr>
@@ -600,12 +627,20 @@
       </w:pPr>
       <w:r>
         <w:rPr>
-          <w:rFonts w:ascii="Roboto" w:hAnsi="Roboto"/>
-          <w:b/>
-          <w:sz w:val="20"/>
-          <w:szCs w:val="20"/>
-        </w:rPr>
-        <w:t xml:space="preserve">Research Scientist/Engineer Assistant          </w:t>
+          <w:rFonts w:ascii="Roboto Medium" w:hAnsi="Roboto Medium"/>
+          <w:sz w:val="20"/>
+          <w:szCs w:val="20"/>
+        </w:rPr>
+        <w:t>Research Scientist/Engineer Assistant</w:t>
+      </w:r>
+      <w:r>
+        <w:rPr>
+          <w:rFonts w:ascii="Roboto" w:hAnsi="Roboto"/>
+          <w:b/>
+          <w:sz w:val="20"/>
+          <w:szCs w:val="20"/>
+        </w:rPr>
+        <w:t xml:space="preserve">          </w:t>
       </w:r>
       <w:r>
         <w:rPr>
@@ -780,9 +815,8 @@
           <w:szCs w:val="20"/>
           <w:shd w:val="clear" w:color="auto" w:fill="FFFFFF"/>
         </w:rPr>
-        <w:t xml:space="preserve">hnology (React, Bootstrap, </w:t>
-      </w:r>
-      <w:proofErr w:type="spellStart"/>
+        <w:t>hnology (React, Bootstrap, Node</w:t>
+      </w:r>
       <w:r>
         <w:rPr>
           <w:rFonts w:ascii="Roboto" w:hAnsi="Roboto" w:cs="Segoe UI"/>
@@ -790,7 +824,7 @@
           <w:szCs w:val="20"/>
           <w:shd w:val="clear" w:color="auto" w:fill="FFFFFF"/>
         </w:rPr>
-        <w:t>NodeJ</w:t>
+        <w:t>.</w:t>
       </w:r>
       <w:r>
         <w:rPr>
@@ -799,9 +833,8 @@
           <w:szCs w:val="20"/>
           <w:shd w:val="clear" w:color="auto" w:fill="FFFFFF"/>
         </w:rPr>
-        <w:t>s</w:t>
-      </w:r>
-      <w:proofErr w:type="spellEnd"/>
+        <w:t>J</w:t>
+      </w:r>
       <w:r>
         <w:rPr>
           <w:rFonts w:ascii="Roboto" w:hAnsi="Roboto" w:cs="Segoe UI"/>
@@ -809,7 +842,7 @@
           <w:szCs w:val="20"/>
           <w:shd w:val="clear" w:color="auto" w:fill="FFFFFF"/>
         </w:rPr>
-        <w:t>, etc.) to integrate with the new NOAA fisheries website</w:t>
+        <w:t>s, etc.) to integrate with the new NOAA fisheries website</w:t>
       </w:r>
     </w:p>
     <w:p>
@@ -825,8 +858,7 @@
       </w:pPr>
       <w:r>
         <w:rPr>
-          <w:rFonts w:ascii="Roboto" w:hAnsi="Roboto"/>
-          <w:b/>
+          <w:rFonts w:ascii="Roboto Medium" w:hAnsi="Roboto Medium"/>
           <w:sz w:val="20"/>
           <w:szCs w:val="20"/>
         </w:rPr>
@@ -834,13 +866,21 @@
       </w:r>
       <w:r>
         <w:rPr>
-          <w:rFonts w:ascii="Roboto" w:hAnsi="Roboto"/>
-          <w:b/>
+          <w:rFonts w:ascii="Roboto Medium" w:hAnsi="Roboto Medium"/>
           <w:sz w:val="20"/>
           <w:szCs w:val="20"/>
         </w:rPr>
         <w:tab/>
-        <w:t xml:space="preserve">        </w:t>
+        <w:t xml:space="preserve"> </w:t>
+      </w:r>
+      <w:r>
+        <w:rPr>
+          <w:rFonts w:ascii="Roboto" w:hAnsi="Roboto"/>
+          <w:b/>
+          <w:sz w:val="20"/>
+          <w:szCs w:val="20"/>
+        </w:rPr>
+        <w:t xml:space="preserve">       </w:t>
       </w:r>
       <w:r>
         <w:rPr>
@@ -1087,6 +1127,8 @@
         </w:rPr>
         <w:t>development of marine EM systems</w:t>
       </w:r>
+      <w:bookmarkStart w:id="0" w:name="_GoBack"/>
+      <w:bookmarkEnd w:id="0"/>
     </w:p>
     <w:p>
       <w:pPr>
@@ -1101,8 +1143,7 @@
       </w:pPr>
       <w:r>
         <w:rPr>
-          <w:rFonts w:ascii="Roboto" w:hAnsi="Roboto"/>
-          <w:b/>
+          <w:rFonts w:ascii="Roboto Medium" w:hAnsi="Roboto Medium"/>
           <w:sz w:val="20"/>
           <w:szCs w:val="20"/>
         </w:rPr>
@@ -1110,12 +1151,20 @@
       </w:r>
       <w:r>
         <w:rPr>
-          <w:rFonts w:ascii="Roboto" w:hAnsi="Roboto"/>
-          <w:b/>
-          <w:sz w:val="20"/>
-          <w:szCs w:val="20"/>
-        </w:rPr>
-        <w:t xml:space="preserve"> Observer                                                </w:t>
+          <w:rFonts w:ascii="Roboto Medium" w:hAnsi="Roboto Medium"/>
+          <w:sz w:val="20"/>
+          <w:szCs w:val="20"/>
+        </w:rPr>
+        <w:t xml:space="preserve"> Observer</w:t>
+      </w:r>
+      <w:r>
+        <w:rPr>
+          <w:rFonts w:ascii="Roboto" w:hAnsi="Roboto"/>
+          <w:b/>
+          <w:sz w:val="20"/>
+          <w:szCs w:val="20"/>
+        </w:rPr>
+        <w:t xml:space="preserve">                                                </w:t>
       </w:r>
       <w:r>
         <w:rPr>
@@ -1369,7 +1418,7 @@
       </w:pPr>
       <w:r>
         <w:rPr>
-          <w:rFonts w:ascii="Roboto Medium" w:hAnsi="Roboto Medium"/>
+          <w:rFonts w:ascii="Roboto" w:hAnsi="Roboto"/>
           <w:sz w:val="20"/>
           <w:szCs w:val="20"/>
         </w:rPr>
@@ -1377,7 +1426,7 @@
       </w:r>
       <w:r>
         <w:rPr>
-          <w:rFonts w:ascii="Roboto Medium" w:hAnsi="Roboto Medium"/>
+          <w:rFonts w:ascii="Roboto" w:hAnsi="Roboto"/>
           <w:sz w:val="20"/>
           <w:szCs w:val="20"/>
         </w:rPr>
@@ -1385,7 +1434,7 @@
       </w:r>
       <w:r>
         <w:rPr>
-          <w:rFonts w:ascii="Roboto Medium" w:hAnsi="Roboto Medium"/>
+          <w:rFonts w:ascii="Roboto" w:hAnsi="Roboto"/>
           <w:sz w:val="20"/>
           <w:szCs w:val="20"/>
         </w:rPr>
@@ -1511,7 +1560,7 @@
       </w:pPr>
       <w:r>
         <w:rPr>
-          <w:rFonts w:ascii="Roboto Medium" w:hAnsi="Roboto Medium"/>
+          <w:rFonts w:ascii="Roboto" w:hAnsi="Roboto"/>
           <w:sz w:val="20"/>
           <w:szCs w:val="20"/>
         </w:rPr>
@@ -1653,12 +1702,10 @@
     <w:p>
       <w:pPr>
         <w:spacing w:after="120"/>
-        <w:ind w:right="-720"/>
-        <w:rPr>
-          <w:rFonts w:ascii="Roboto" w:eastAsia="SimSun" w:hAnsi="Roboto" w:hint="eastAsia"/>
-          <w:sz w:val="20"/>
-          <w:szCs w:val="20"/>
-          <w:lang w:eastAsia="zh-CN"/>
+        <w:ind w:left="-900" w:right="-720" w:firstLine="900"/>
+        <w:rPr>
+          <w:rFonts w:ascii="Roboto" w:hAnsi="Roboto"/>
+          <w:b/>
         </w:rPr>
       </w:pPr>
       <w:r>
@@ -1695,8 +1742,6 @@
         </w:rPr>
         <w:t>中文</w:t>
       </w:r>
-      <w:bookmarkStart w:id="0" w:name="_GoBack"/>
-      <w:bookmarkEnd w:id="0"/>
     </w:p>
     <w:sectPr>
       <w:headerReference w:type="default" r:id="rId9"/>
@@ -1782,33 +1827,32 @@
     </w:pPr>
     <w:r>
       <w:rPr>
-        <w:rFonts w:ascii="Roboto Medium" w:hAnsi="Roboto Medium"/>
+        <w:rFonts w:ascii="Roboto" w:hAnsi="Roboto"/>
         <w:i/>
         <w:sz w:val="20"/>
         <w:szCs w:val="20"/>
       </w:rPr>
+      <w:t>Seattle, WA</w:t>
+    </w:r>
+    <w:r>
+      <w:rPr>
+        <w:rFonts w:ascii="Roboto" w:hAnsi="Roboto"/>
+        <w:sz w:val="20"/>
+        <w:szCs w:val="20"/>
+      </w:rPr>
+      <w:t xml:space="preserve">      </w:t>
+    </w:r>
+    <w:r>
+      <w:rPr>
+        <w:rFonts w:ascii="Roboto" w:hAnsi="Roboto"/>
+        <w:sz w:val="20"/>
+        <w:szCs w:val="20"/>
+      </w:rPr>
       <w:t xml:space="preserve"> </w:t>
     </w:r>
     <w:r>
       <w:rPr>
-        <w:rFonts w:ascii="Roboto Medium" w:hAnsi="Roboto Medium"/>
-        <w:i/>
-        <w:sz w:val="20"/>
-        <w:szCs w:val="20"/>
-      </w:rPr>
-      <w:t>Seattle, WA</w:t>
-    </w:r>
-    <w:r>
-      <w:rPr>
         <w:rFonts w:ascii="Roboto" w:hAnsi="Roboto"/>
-        <w:sz w:val="20"/>
-        <w:szCs w:val="20"/>
-      </w:rPr>
-      <w:t xml:space="preserve">      </w:t>
-    </w:r>
-    <w:r>
-      <w:rPr>
-        <w:rFonts w:ascii="Roboto Medium" w:hAnsi="Roboto Medium"/>
         <w:i/>
         <w:sz w:val="20"/>
         <w:szCs w:val="20"/>
@@ -2088,8 +2132,10 @@
     <w:r>
       <w:rPr>
         <w:rFonts w:ascii="Roboto" w:hAnsi="Roboto"/>
+        <w:noProof/>
         <w:sz w:val="20"/>
         <w:szCs w:val="20"/>
+        <w:lang w:eastAsia="zh-CN"/>
       </w:rPr>
       <w:drawing>
         <wp:anchor distT="0" distB="0" distL="114300" distR="114300" simplePos="0" relativeHeight="251659264" behindDoc="0" locked="0" layoutInCell="1" allowOverlap="1" wp14:anchorId="4F8C0BF7" wp14:editId="49221D57">
@@ -3294,6 +3340,7 @@
   <w:style w:type="character" w:default="1" w:styleId="DefaultParagraphFont">
     <w:name w:val="Default Paragraph Font"/>
     <w:uiPriority w:val="1"/>
+    <w:semiHidden/>
     <w:unhideWhenUsed/>
   </w:style>
   <w:style w:type="table" w:default="1" w:styleId="TableNormal">
@@ -3606,6 +3653,7 @@
   <w:style w:type="character" w:default="1" w:styleId="DefaultParagraphFont">
     <w:name w:val="Default Paragraph Font"/>
     <w:uiPriority w:val="1"/>
+    <w:semiHidden/>
     <w:unhideWhenUsed/>
   </w:style>
   <w:style w:type="table" w:default="1" w:styleId="TableNormal">
@@ -4083,7 +4131,7 @@
 </file>
 
 <file path=customXml/itemProps1.xml><?xml version="1.0" encoding="utf-8"?>
-<ds:datastoreItem xmlns:ds="http://schemas.openxmlformats.org/officeDocument/2006/customXml" ds:itemID="{68EB1763-4084-451F-A7A8-F6AD05AF248D}">
+<ds:datastoreItem xmlns:ds="http://schemas.openxmlformats.org/officeDocument/2006/customXml" ds:itemID="{9EB010BC-A901-46D1-A6C5-DD70E2079BF4}">
   <ds:schemaRefs>
     <ds:schemaRef ds:uri="http://schemas.openxmlformats.org/officeDocument/2006/bibliography"/>
   </ds:schemaRefs>

</xml_diff>

<commit_message>
updated resume to include course work
</commit_message>
<xml_diff>
--- a/Steven Wang SDE Resume 2-2021.docx
+++ b/Steven Wang SDE Resume 2-2021.docx
@@ -660,17 +660,7 @@
           <w:sz w:val="20"/>
           <w:szCs w:val="20"/>
         </w:rPr>
-        <w:t>and various libraries for Java, JavaScr</w:t>
-      </w:r>
-      <w:bookmarkStart w:id="0" w:name="_GoBack"/>
-      <w:bookmarkEnd w:id="0"/>
-      <w:r>
-        <w:rPr>
-          <w:rFonts w:ascii="Consolas" w:hAnsi="Consolas"/>
-          <w:sz w:val="20"/>
-          <w:szCs w:val="20"/>
-        </w:rPr>
-        <w:t>ipt, and Python</w:t>
+        <w:t>and various libraries for Java, JavaScript, and Python</w:t>
       </w:r>
     </w:p>
     <w:p>
@@ -823,17 +813,37 @@
         <w:spacing w:after="120"/>
         <w:rPr>
           <w:rFonts w:ascii="Roboto" w:hAnsi="Roboto"/>
-          <w:sz w:val="20"/>
-          <w:szCs w:val="20"/>
-        </w:rPr>
-      </w:pPr>
-      <w:r>
-        <w:rPr>
-          <w:rFonts w:ascii="Roboto" w:hAnsi="Roboto"/>
-          <w:sz w:val="20"/>
-          <w:szCs w:val="20"/>
-        </w:rPr>
-        <w:t>Analyze fish stomach content to generate data for ecosystem studies that may ultimately impact fishing quota</w:t>
+          <w:b/>
+          <w:sz w:val="20"/>
+          <w:szCs w:val="20"/>
+        </w:rPr>
+      </w:pPr>
+      <w:r>
+        <w:rPr>
+          <w:rFonts w:ascii="Roboto" w:hAnsi="Roboto" w:cs="Segoe UI"/>
+          <w:sz w:val="20"/>
+          <w:szCs w:val="20"/>
+          <w:shd w:val="clear" w:color="auto" w:fill="FFFFFF"/>
+        </w:rPr>
+        <w:t>Update old web applications with current technology (React, Bootstrap, Node</w:t>
+      </w:r>
+      <w:r>
+        <w:rPr>
+          <w:rFonts w:ascii="Roboto" w:hAnsi="Roboto" w:cs="Segoe UI"/>
+          <w:sz w:val="20"/>
+          <w:szCs w:val="20"/>
+          <w:shd w:val="clear" w:color="auto" w:fill="FFFFFF"/>
+        </w:rPr>
+        <w:t>.</w:t>
+      </w:r>
+      <w:r>
+        <w:rPr>
+          <w:rFonts w:ascii="Roboto" w:hAnsi="Roboto" w:cs="Segoe UI"/>
+          <w:sz w:val="20"/>
+          <w:szCs w:val="20"/>
+          <w:shd w:val="clear" w:color="auto" w:fill="FFFFFF"/>
+        </w:rPr>
+        <w:t>Js, etc.) to integrate with the new NOAA fisheries website</w:t>
       </w:r>
     </w:p>
     <w:p>
@@ -870,55 +880,17 @@
         <w:spacing w:after="120"/>
         <w:rPr>
           <w:rFonts w:ascii="Roboto" w:hAnsi="Roboto"/>
-          <w:b/>
-          <w:sz w:val="20"/>
-          <w:szCs w:val="20"/>
-        </w:rPr>
-      </w:pPr>
-      <w:r>
-        <w:rPr>
-          <w:rFonts w:ascii="Roboto" w:hAnsi="Roboto" w:cs="Segoe UI"/>
-          <w:sz w:val="20"/>
-          <w:szCs w:val="20"/>
-          <w:shd w:val="clear" w:color="auto" w:fill="FFFFFF"/>
-        </w:rPr>
-        <w:t>Update old web applications with current tec</w:t>
-      </w:r>
-      <w:r>
-        <w:rPr>
-          <w:rFonts w:ascii="Roboto" w:hAnsi="Roboto" w:cs="Segoe UI"/>
-          <w:sz w:val="20"/>
-          <w:szCs w:val="20"/>
-          <w:shd w:val="clear" w:color="auto" w:fill="FFFFFF"/>
-        </w:rPr>
-        <w:t>hnology (React, Bootstrap, Node</w:t>
-      </w:r>
-      <w:r>
-        <w:rPr>
-          <w:rFonts w:ascii="Roboto" w:hAnsi="Roboto" w:cs="Segoe UI"/>
-          <w:sz w:val="20"/>
-          <w:szCs w:val="20"/>
-          <w:shd w:val="clear" w:color="auto" w:fill="FFFFFF"/>
-        </w:rPr>
-        <w:t>.</w:t>
-      </w:r>
-      <w:r>
-        <w:rPr>
-          <w:rFonts w:ascii="Roboto" w:hAnsi="Roboto" w:cs="Segoe UI"/>
-          <w:sz w:val="20"/>
-          <w:szCs w:val="20"/>
-          <w:shd w:val="clear" w:color="auto" w:fill="FFFFFF"/>
-        </w:rPr>
-        <w:t>J</w:t>
-      </w:r>
-      <w:r>
-        <w:rPr>
-          <w:rFonts w:ascii="Roboto" w:hAnsi="Roboto" w:cs="Segoe UI"/>
-          <w:sz w:val="20"/>
-          <w:szCs w:val="20"/>
-          <w:shd w:val="clear" w:color="auto" w:fill="FFFFFF"/>
-        </w:rPr>
-        <w:t>s, etc.) to integrate with the new NOAA fisheries website</w:t>
+          <w:sz w:val="20"/>
+          <w:szCs w:val="20"/>
+        </w:rPr>
+      </w:pPr>
+      <w:r>
+        <w:rPr>
+          <w:rFonts w:ascii="Roboto" w:hAnsi="Roboto"/>
+          <w:sz w:val="20"/>
+          <w:szCs w:val="20"/>
+        </w:rPr>
+        <w:t>Analyze fish stomach content to generate data for ecosystem studies that may ultimately impact fishing quota</w:t>
       </w:r>
     </w:p>
     <w:p>
@@ -1406,60 +1378,62 @@
         </w:rPr>
         <w:t>vessels in Alaska, Washington, and Hawaii</w:t>
       </w:r>
+      <w:r>
+        <w:rPr>
+          <w:rFonts w:ascii="Roboto" w:hAnsi="Roboto"/>
+          <w:sz w:val="20"/>
+          <w:szCs w:val="20"/>
+        </w:rPr>
+        <w:t xml:space="preserve"> to collect</w:t>
+      </w:r>
+      <w:r>
+        <w:rPr>
+          <w:rFonts w:ascii="Roboto" w:hAnsi="Roboto"/>
+          <w:sz w:val="20"/>
+          <w:szCs w:val="20"/>
+        </w:rPr>
+        <w:t xml:space="preserve"> </w:t>
+      </w:r>
+      <w:r>
+        <w:rPr>
+          <w:rFonts w:ascii="Roboto" w:hAnsi="Roboto"/>
+          <w:sz w:val="20"/>
+          <w:szCs w:val="20"/>
+        </w:rPr>
+        <w:t>fisheries dependent data and report</w:t>
+      </w:r>
+      <w:r>
+        <w:rPr>
+          <w:rFonts w:ascii="Roboto" w:hAnsi="Roboto"/>
+          <w:sz w:val="20"/>
+          <w:szCs w:val="20"/>
+        </w:rPr>
+        <w:t>ed</w:t>
+      </w:r>
+      <w:r>
+        <w:rPr>
+          <w:rFonts w:ascii="Roboto" w:hAnsi="Roboto"/>
+          <w:sz w:val="20"/>
+          <w:szCs w:val="20"/>
+        </w:rPr>
+        <w:t xml:space="preserve"> to NOAA fisheries</w:t>
+      </w:r>
     </w:p>
     <w:p>
       <w:pPr>
-        <w:pStyle w:val="ListParagraph"/>
-        <w:numPr>
-          <w:ilvl w:val="0"/>
-          <w:numId w:val="1"/>
-        </w:numPr>
         <w:spacing w:after="120"/>
-        <w:rPr>
-          <w:rFonts w:ascii="Roboto" w:hAnsi="Roboto"/>
-          <w:sz w:val="20"/>
-          <w:szCs w:val="20"/>
-        </w:rPr>
-      </w:pPr>
-      <w:r>
-        <w:rPr>
-          <w:rFonts w:ascii="Roboto" w:hAnsi="Roboto"/>
-          <w:sz w:val="20"/>
-          <w:szCs w:val="20"/>
-        </w:rPr>
-        <w:t>Collect</w:t>
-      </w:r>
-      <w:r>
-        <w:rPr>
-          <w:rFonts w:ascii="Roboto" w:hAnsi="Roboto"/>
-          <w:sz w:val="20"/>
-          <w:szCs w:val="20"/>
-        </w:rPr>
-        <w:t>ed</w:t>
-      </w:r>
-      <w:r>
-        <w:rPr>
-          <w:rFonts w:ascii="Roboto" w:hAnsi="Roboto"/>
-          <w:sz w:val="20"/>
-          <w:szCs w:val="20"/>
-        </w:rPr>
-        <w:t xml:space="preserve"> fisheries dependent data and report</w:t>
-      </w:r>
-      <w:r>
-        <w:rPr>
-          <w:rFonts w:ascii="Roboto" w:hAnsi="Roboto"/>
-          <w:sz w:val="20"/>
-          <w:szCs w:val="20"/>
-        </w:rPr>
-        <w:t>ed</w:t>
-      </w:r>
-      <w:r>
-        <w:rPr>
-          <w:rFonts w:ascii="Roboto" w:hAnsi="Roboto"/>
-          <w:sz w:val="20"/>
-          <w:szCs w:val="20"/>
-        </w:rPr>
-        <w:t xml:space="preserve"> to NOAA fisheries</w:t>
+        <w:ind w:left="-907" w:right="-720"/>
+        <w:rPr>
+          <w:rFonts w:ascii="Roboto" w:hAnsi="Roboto"/>
+          <w:b/>
+        </w:rPr>
+      </w:pPr>
+      <w:r>
+        <w:rPr>
+          <w:rFonts w:ascii="Roboto" w:hAnsi="Roboto"/>
+          <w:b/>
+        </w:rPr>
+        <w:t>Education</w:t>
       </w:r>
     </w:p>
     <w:p>
@@ -1469,118 +1443,137 @@
         <w:rPr>
           <w:rFonts w:ascii="Roboto" w:hAnsi="Roboto"/>
           <w:b/>
-        </w:rPr>
-      </w:pPr>
-      <w:r>
-        <w:rPr>
-          <w:rFonts w:ascii="Roboto" w:hAnsi="Roboto"/>
-          <w:b/>
-        </w:rPr>
-        <w:t>Education</w:t>
+          <w:sz w:val="20"/>
+          <w:szCs w:val="20"/>
+        </w:rPr>
+      </w:pPr>
+      <w:r>
+        <w:rPr>
+          <w:rFonts w:ascii="Roboto" w:hAnsi="Roboto"/>
+          <w:sz w:val="20"/>
+          <w:szCs w:val="20"/>
+        </w:rPr>
+        <w:t xml:space="preserve">North Seattle College  </w:t>
+      </w:r>
+      <w:r>
+        <w:rPr>
+          <w:rFonts w:ascii="Roboto" w:hAnsi="Roboto"/>
+          <w:sz w:val="20"/>
+          <w:szCs w:val="20"/>
+        </w:rPr>
+        <w:t xml:space="preserve"> </w:t>
+      </w:r>
+      <w:r>
+        <w:rPr>
+          <w:rFonts w:ascii="Roboto" w:hAnsi="Roboto"/>
+          <w:sz w:val="20"/>
+          <w:szCs w:val="20"/>
+        </w:rPr>
+        <w:t xml:space="preserve">                   </w:t>
+      </w:r>
+      <w:r>
+        <w:rPr>
+          <w:rFonts w:ascii="Roboto" w:hAnsi="Roboto"/>
+          <w:b/>
+          <w:sz w:val="20"/>
+          <w:szCs w:val="20"/>
+        </w:rPr>
+        <w:t xml:space="preserve">                                                         </w:t>
+      </w:r>
+      <w:r>
+        <w:rPr>
+          <w:rFonts w:ascii="Roboto" w:hAnsi="Roboto"/>
+          <w:b/>
+          <w:sz w:val="20"/>
+          <w:szCs w:val="20"/>
+        </w:rPr>
+        <w:tab/>
+      </w:r>
+      <w:r>
+        <w:rPr>
+          <w:rFonts w:ascii="Roboto" w:hAnsi="Roboto"/>
+          <w:b/>
+          <w:sz w:val="20"/>
+          <w:szCs w:val="20"/>
+        </w:rPr>
+        <w:tab/>
+      </w:r>
+      <w:r>
+        <w:rPr>
+          <w:rFonts w:ascii="Roboto" w:hAnsi="Roboto"/>
+          <w:b/>
+          <w:sz w:val="20"/>
+          <w:szCs w:val="20"/>
+        </w:rPr>
+        <w:tab/>
+      </w:r>
+      <w:r>
+        <w:rPr>
+          <w:rFonts w:ascii="Roboto" w:hAnsi="Roboto"/>
+          <w:b/>
+          <w:sz w:val="20"/>
+          <w:szCs w:val="20"/>
+        </w:rPr>
+        <w:t xml:space="preserve"> </w:t>
+      </w:r>
+      <w:r>
+        <w:rPr>
+          <w:rFonts w:ascii="Roboto" w:hAnsi="Roboto"/>
+          <w:b/>
+          <w:sz w:val="20"/>
+          <w:szCs w:val="20"/>
+        </w:rPr>
+        <w:t xml:space="preserve"> </w:t>
+      </w:r>
+      <w:r>
+        <w:rPr>
+          <w:rFonts w:ascii="Roboto Medium" w:hAnsi="Roboto Medium"/>
+          <w:sz w:val="20"/>
+          <w:szCs w:val="20"/>
+        </w:rPr>
+        <w:t>Expected: June 2022</w:t>
       </w:r>
     </w:p>
     <w:p>
       <w:pPr>
         <w:spacing w:after="120"/>
-        <w:ind w:left="-907" w:right="-720"/>
-        <w:rPr>
-          <w:rFonts w:ascii="Roboto" w:hAnsi="Roboto"/>
-          <w:b/>
-          <w:sz w:val="20"/>
-          <w:szCs w:val="20"/>
-        </w:rPr>
-      </w:pPr>
-      <w:r>
-        <w:rPr>
-          <w:rFonts w:ascii="Roboto" w:hAnsi="Roboto"/>
-          <w:sz w:val="20"/>
-          <w:szCs w:val="20"/>
-        </w:rPr>
-        <w:t xml:space="preserve">North Seattle College  </w:t>
-      </w:r>
-      <w:r>
-        <w:rPr>
-          <w:rFonts w:ascii="Roboto" w:hAnsi="Roboto"/>
-          <w:sz w:val="20"/>
-          <w:szCs w:val="20"/>
-        </w:rPr>
-        <w:t xml:space="preserve"> </w:t>
-      </w:r>
-      <w:r>
-        <w:rPr>
-          <w:rFonts w:ascii="Roboto" w:hAnsi="Roboto"/>
-          <w:sz w:val="20"/>
-          <w:szCs w:val="20"/>
-        </w:rPr>
-        <w:t xml:space="preserve">                   </w:t>
-      </w:r>
-      <w:r>
-        <w:rPr>
-          <w:rFonts w:ascii="Roboto" w:hAnsi="Roboto"/>
-          <w:b/>
-          <w:sz w:val="20"/>
-          <w:szCs w:val="20"/>
-        </w:rPr>
-        <w:t xml:space="preserve">                                                         </w:t>
-      </w:r>
-      <w:r>
-        <w:rPr>
-          <w:rFonts w:ascii="Roboto" w:hAnsi="Roboto"/>
-          <w:b/>
-          <w:sz w:val="20"/>
-          <w:szCs w:val="20"/>
-        </w:rPr>
-        <w:tab/>
-      </w:r>
-      <w:r>
-        <w:rPr>
-          <w:rFonts w:ascii="Roboto" w:hAnsi="Roboto"/>
-          <w:b/>
-          <w:sz w:val="20"/>
-          <w:szCs w:val="20"/>
-        </w:rPr>
-        <w:tab/>
-      </w:r>
-      <w:r>
-        <w:rPr>
-          <w:rFonts w:ascii="Roboto" w:hAnsi="Roboto"/>
-          <w:b/>
-          <w:sz w:val="20"/>
-          <w:szCs w:val="20"/>
-        </w:rPr>
-        <w:tab/>
-      </w:r>
-      <w:r>
-        <w:rPr>
-          <w:rFonts w:ascii="Roboto" w:hAnsi="Roboto"/>
-          <w:b/>
-          <w:sz w:val="20"/>
-          <w:szCs w:val="20"/>
-        </w:rPr>
-        <w:t xml:space="preserve"> </w:t>
-      </w:r>
-      <w:r>
-        <w:rPr>
-          <w:rFonts w:ascii="Roboto" w:hAnsi="Roboto"/>
-          <w:b/>
-          <w:sz w:val="20"/>
-          <w:szCs w:val="20"/>
-        </w:rPr>
-        <w:t xml:space="preserve"> </w:t>
-      </w:r>
-      <w:r>
+        <w:ind w:left="-907" w:right="-720" w:firstLine="907"/>
         <w:rPr>
           <w:rFonts w:ascii="Roboto Medium" w:hAnsi="Roboto Medium"/>
           <w:sz w:val="20"/>
           <w:szCs w:val="20"/>
         </w:rPr>
-        <w:t>Expected: June 2022</w:t>
+      </w:pPr>
+      <w:r>
+        <w:rPr>
+          <w:rFonts w:ascii="Roboto" w:hAnsi="Roboto"/>
+          <w:i/>
+          <w:sz w:val="20"/>
+          <w:szCs w:val="20"/>
+        </w:rPr>
+        <w:t>Bachelor of Applied Science</w:t>
+      </w:r>
+      <w:r>
+        <w:rPr>
+          <w:rFonts w:ascii="Roboto" w:hAnsi="Roboto"/>
+          <w:sz w:val="20"/>
+          <w:szCs w:val="20"/>
+        </w:rPr>
+        <w:t xml:space="preserve"> – </w:t>
+      </w:r>
+      <w:r>
+        <w:rPr>
+          <w:rFonts w:ascii="Roboto Medium" w:hAnsi="Roboto Medium"/>
+          <w:sz w:val="20"/>
+          <w:szCs w:val="20"/>
+        </w:rPr>
+        <w:t>Application Development</w:t>
       </w:r>
     </w:p>
     <w:p>
       <w:pPr>
         <w:spacing w:after="120"/>
-        <w:ind w:left="-907" w:right="-720" w:firstLine="907"/>
+        <w:ind w:right="-720"/>
         <w:rPr>
           <w:rFonts w:ascii="Roboto" w:hAnsi="Roboto"/>
           <w:sz w:val="20"/>
@@ -1594,31 +1587,31 @@
           <w:sz w:val="20"/>
           <w:szCs w:val="20"/>
         </w:rPr>
-        <w:t>Bachelor of Applied Science</w:t>
-      </w:r>
-      <w:r>
-        <w:rPr>
-          <w:rFonts w:ascii="Roboto" w:hAnsi="Roboto"/>
-          <w:sz w:val="20"/>
-          <w:szCs w:val="20"/>
-        </w:rPr>
-        <w:t xml:space="preserve"> – </w:t>
-      </w:r>
-      <w:r>
-        <w:rPr>
-          <w:rFonts w:ascii="Roboto Medium" w:hAnsi="Roboto Medium"/>
-          <w:sz w:val="20"/>
-          <w:szCs w:val="20"/>
-        </w:rPr>
-        <w:t>Application Development</w:t>
-      </w:r>
-      <w:r>
-        <w:rPr>
-          <w:rFonts w:ascii="Roboto" w:hAnsi="Roboto"/>
-          <w:sz w:val="20"/>
-          <w:szCs w:val="20"/>
-        </w:rPr>
-        <w:t xml:space="preserve"> </w:t>
+        <w:t>Courses:</w:t>
+      </w:r>
+      <w:r>
+        <w:rPr>
+          <w:rFonts w:ascii="Roboto" w:hAnsi="Roboto"/>
+          <w:sz w:val="20"/>
+          <w:szCs w:val="20"/>
+        </w:rPr>
+        <w:t xml:space="preserve"> Data Structure &amp; Algorithm, Web application Development, Database Technologies, </w:t>
+      </w:r>
+      <w:r>
+        <w:rPr>
+          <w:rFonts w:ascii="Roboto" w:hAnsi="Roboto"/>
+          <w:sz w:val="20"/>
+          <w:szCs w:val="20"/>
+        </w:rPr>
+        <w:t xml:space="preserve">and </w:t>
+      </w:r>
+      <w:r>
+        <w:rPr>
+          <w:rFonts w:ascii="Roboto" w:hAnsi="Roboto"/>
+          <w:sz w:val="20"/>
+          <w:szCs w:val="20"/>
+        </w:rPr>
+        <w:t>Project Management</w:t>
       </w:r>
     </w:p>
     <w:p>
@@ -1627,6 +1620,120 @@
         <w:ind w:left="-907" w:right="-720"/>
         <w:rPr>
           <w:rFonts w:ascii="Roboto" w:hAnsi="Roboto"/>
+          <w:sz w:val="20"/>
+          <w:szCs w:val="20"/>
+        </w:rPr>
+      </w:pPr>
+      <w:r>
+        <w:rPr>
+          <w:rFonts w:ascii="Roboto" w:hAnsi="Roboto"/>
+          <w:sz w:val="20"/>
+          <w:szCs w:val="20"/>
+        </w:rPr>
+        <w:t xml:space="preserve">University of Washington – </w:t>
+      </w:r>
+      <w:r>
+        <w:rPr>
+          <w:rFonts w:ascii="Roboto Medium" w:hAnsi="Roboto Medium"/>
+          <w:sz w:val="20"/>
+          <w:szCs w:val="20"/>
+        </w:rPr>
+        <w:t>Non-matriculated student</w:t>
+      </w:r>
+      <w:r>
+        <w:rPr>
+          <w:rFonts w:ascii="Roboto" w:hAnsi="Roboto"/>
+          <w:sz w:val="20"/>
+          <w:szCs w:val="20"/>
+        </w:rPr>
+        <w:tab/>
+      </w:r>
+      <w:r>
+        <w:rPr>
+          <w:rFonts w:ascii="Roboto" w:hAnsi="Roboto"/>
+          <w:sz w:val="20"/>
+          <w:szCs w:val="20"/>
+        </w:rPr>
+        <w:tab/>
+      </w:r>
+      <w:r>
+        <w:rPr>
+          <w:rFonts w:ascii="Roboto" w:hAnsi="Roboto"/>
+          <w:sz w:val="20"/>
+          <w:szCs w:val="20"/>
+        </w:rPr>
+        <w:tab/>
+      </w:r>
+      <w:r>
+        <w:rPr>
+          <w:rFonts w:ascii="Roboto" w:hAnsi="Roboto"/>
+          <w:sz w:val="20"/>
+          <w:szCs w:val="20"/>
+        </w:rPr>
+        <w:tab/>
+      </w:r>
+      <w:r>
+        <w:rPr>
+          <w:rFonts w:ascii="Roboto" w:hAnsi="Roboto"/>
+          <w:sz w:val="20"/>
+          <w:szCs w:val="20"/>
+        </w:rPr>
+        <w:tab/>
+        <w:t xml:space="preserve"> </w:t>
+      </w:r>
+      <w:proofErr w:type="gramStart"/>
+      <w:r>
+        <w:rPr>
+          <w:rFonts w:ascii="Roboto Medium" w:hAnsi="Roboto Medium"/>
+          <w:sz w:val="20"/>
+          <w:szCs w:val="20"/>
+        </w:rPr>
+        <w:t>Autumn</w:t>
+      </w:r>
+      <w:proofErr w:type="gramEnd"/>
+      <w:r>
+        <w:rPr>
+          <w:rFonts w:ascii="Roboto Medium" w:hAnsi="Roboto Medium"/>
+          <w:sz w:val="20"/>
+          <w:szCs w:val="20"/>
+        </w:rPr>
+        <w:t xml:space="preserve"> 2020</w:t>
+      </w:r>
+    </w:p>
+    <w:p>
+      <w:pPr>
+        <w:spacing w:after="120"/>
+        <w:ind w:left="-907" w:right="-720"/>
+        <w:rPr>
+          <w:rFonts w:ascii="Roboto" w:hAnsi="Roboto"/>
+          <w:sz w:val="20"/>
+          <w:szCs w:val="20"/>
+        </w:rPr>
+      </w:pPr>
+      <w:r>
+        <w:rPr>
+          <w:rFonts w:ascii="Roboto" w:hAnsi="Roboto"/>
+          <w:sz w:val="20"/>
+          <w:szCs w:val="20"/>
+        </w:rPr>
+        <w:tab/>
+      </w:r>
+      <w:r>
+        <w:rPr>
+          <w:rFonts w:ascii="Roboto" w:hAnsi="Roboto"/>
+          <w:sz w:val="20"/>
+          <w:szCs w:val="20"/>
+        </w:rPr>
+        <w:tab/>
+        <w:t>Course: CSE 154 Web Programming</w:t>
+      </w:r>
+    </w:p>
+    <w:p>
+      <w:pPr>
+        <w:spacing w:after="120"/>
+        <w:ind w:left="-907" w:right="-720"/>
+        <w:rPr>
+          <w:rFonts w:ascii="Roboto" w:hAnsi="Roboto"/>
           <w:b/>
           <w:sz w:val="20"/>
           <w:szCs w:val="20"/>
@@ -1725,7 +1832,7 @@
         <w:spacing w:after="120"/>
         <w:ind w:left="-907" w:right="-720" w:firstLine="907"/>
         <w:rPr>
-          <w:rFonts w:ascii="Roboto" w:hAnsi="Roboto"/>
+          <w:rFonts w:ascii="Roboto Medium" w:hAnsi="Roboto Medium"/>
           <w:sz w:val="20"/>
           <w:szCs w:val="20"/>
         </w:rPr>
@@ -1759,6 +1866,19 @@
     <w:p>
       <w:pPr>
         <w:spacing w:after="120"/>
+        <w:ind w:left="-907" w:right="-720" w:firstLine="907"/>
+        <w:rPr>
+          <w:rFonts w:ascii="Roboto Medium" w:hAnsi="Roboto Medium"/>
+          <w:sz w:val="20"/>
+          <w:szCs w:val="20"/>
+        </w:rPr>
+      </w:pPr>
+      <w:bookmarkStart w:id="0" w:name="_GoBack"/>
+      <w:bookmarkEnd w:id="0"/>
+    </w:p>
+    <w:p>
+      <w:pPr>
+        <w:spacing w:after="120"/>
         <w:ind w:left="-900" w:right="-720"/>
         <w:rPr>
           <w:rFonts w:ascii="Roboto" w:hAnsi="Roboto"/>
@@ -1770,6 +1890,7 @@
           <w:rFonts w:ascii="Roboto" w:hAnsi="Roboto"/>
           <w:b/>
         </w:rPr>
+        <w:lastRenderedPageBreak/>
         <w:t>Foreign Language</w:t>
       </w:r>
     </w:p>
@@ -4205,7 +4326,7 @@
 </file>
 
 <file path=customXml/itemProps1.xml><?xml version="1.0" encoding="utf-8"?>
-<ds:datastoreItem xmlns:ds="http://schemas.openxmlformats.org/officeDocument/2006/customXml" ds:itemID="{185BDD25-2A51-4045-A963-65E1A1FB844E}">
+<ds:datastoreItem xmlns:ds="http://schemas.openxmlformats.org/officeDocument/2006/customXml" ds:itemID="{F7358037-0D65-49AB-A960-C37360D7D038}">
   <ds:schemaRefs>
     <ds:schemaRef ds:uri="http://schemas.openxmlformats.org/officeDocument/2006/bibliography"/>
   </ds:schemaRefs>

</xml_diff>

<commit_message>
updated resume summary with clearer intent
</commit_message>
<xml_diff>
--- a/Steven Wang SDE Resume 2-2021.docx
+++ b/Steven Wang SDE Resume 2-2021.docx
@@ -62,24 +62,7 @@
           <w:sz w:val="20"/>
           <w:szCs w:val="20"/>
         </w:rPr>
-        <w:t>technology industry</w:t>
-      </w:r>
-      <w:r>
-        <w:rPr>
-          <w:rFonts w:ascii="Roboto" w:hAnsi="Roboto"/>
-          <w:sz w:val="20"/>
-          <w:szCs w:val="20"/>
-        </w:rPr>
-        <w:t xml:space="preserve">. </w:t>
-      </w:r>
-      <w:proofErr w:type="gramStart"/>
-      <w:r>
-        <w:rPr>
-          <w:rFonts w:ascii="Roboto" w:hAnsi="Roboto"/>
-          <w:sz w:val="20"/>
-          <w:szCs w:val="20"/>
-        </w:rPr>
-        <w:t>Currently in school (</w:t>
+        <w:t>software</w:t>
       </w:r>
       <w:r>
         <w:rPr>
@@ -87,25 +70,16 @@
           <w:sz w:val="20"/>
           <w:szCs w:val="20"/>
         </w:rPr>
-        <w:t xml:space="preserve">junior </w:t>
-      </w:r>
-      <w:r>
-        <w:rPr>
-          <w:rFonts w:ascii="Roboto" w:hAnsi="Roboto"/>
-          <w:sz w:val="20"/>
-          <w:szCs w:val="20"/>
-        </w:rPr>
-        <w:t>standing</w:t>
-      </w:r>
-      <w:r>
-        <w:rPr>
-          <w:rFonts w:ascii="Roboto" w:hAnsi="Roboto"/>
-          <w:sz w:val="20"/>
-          <w:szCs w:val="20"/>
-        </w:rPr>
-        <w:t>) seeking internship and/or junior level positions in Software Engineering.</w:t>
-      </w:r>
-      <w:proofErr w:type="gramEnd"/>
+        <w:t xml:space="preserve"> industry</w:t>
+      </w:r>
+      <w:r>
+        <w:rPr>
+          <w:rFonts w:ascii="Roboto" w:hAnsi="Roboto"/>
+          <w:sz w:val="20"/>
+          <w:szCs w:val="20"/>
+        </w:rPr>
+        <w:t>.</w:t>
+      </w:r>
     </w:p>
     <w:p>
       <w:pPr>
@@ -127,7 +101,48 @@
           <w:sz w:val="20"/>
           <w:szCs w:val="20"/>
         </w:rPr>
-        <w:t>[add personalized content towards job postings]</w:t>
+        <w:t>I am c</w:t>
+      </w:r>
+      <w:r>
+        <w:rPr>
+          <w:rFonts w:ascii="Roboto" w:hAnsi="Roboto"/>
+          <w:sz w:val="20"/>
+          <w:szCs w:val="20"/>
+        </w:rPr>
+        <w:t>urrently a junior at a local college studying Application Development</w:t>
+      </w:r>
+    </w:p>
+    <w:p>
+      <w:pPr>
+        <w:pStyle w:val="ListParagraph"/>
+        <w:numPr>
+          <w:ilvl w:val="0"/>
+          <w:numId w:val="8"/>
+        </w:numPr>
+        <w:spacing w:after="120"/>
+        <w:rPr>
+          <w:rFonts w:ascii="Roboto" w:hAnsi="Roboto"/>
+          <w:sz w:val="20"/>
+          <w:szCs w:val="20"/>
+        </w:rPr>
+      </w:pPr>
+      <w:r>
+        <w:rPr>
+          <w:rFonts w:ascii="Roboto" w:hAnsi="Roboto"/>
+          <w:sz w:val="20"/>
+          <w:szCs w:val="20"/>
+        </w:rPr>
+        <w:t xml:space="preserve">Eager to join a team </w:t>
+      </w:r>
+      <w:bookmarkStart w:id="0" w:name="_GoBack"/>
+      <w:bookmarkEnd w:id="0"/>
+      <w:r>
+        <w:rPr>
+          <w:rFonts w:ascii="Roboto" w:hAnsi="Roboto"/>
+          <w:sz w:val="20"/>
+          <w:szCs w:val="20"/>
+        </w:rPr>
+        <w:t>as a junior developer or intern</w:t>
       </w:r>
     </w:p>
     <w:p>
@@ -285,6 +300,7 @@
           <w:szCs w:val="20"/>
         </w:rPr>
       </w:pPr>
+      <w:proofErr w:type="gramStart"/>
       <w:r>
         <w:rPr>
           <w:rFonts w:ascii="Roboto" w:hAnsi="Roboto" w:cs="Segoe UI"/>
@@ -292,8 +308,9 @@
           <w:szCs w:val="20"/>
           <w:shd w:val="clear" w:color="auto" w:fill="FFFFFF"/>
         </w:rPr>
-        <w:t>Update old web applications with current technology (React, Bootstrap, Node</w:t>
-      </w:r>
+        <w:t>Built a new version of an old web app to integrate with the new NOAA fisheries website.</w:t>
+      </w:r>
+      <w:proofErr w:type="gramEnd"/>
       <w:r>
         <w:rPr>
           <w:rFonts w:ascii="Roboto" w:hAnsi="Roboto" w:cs="Segoe UI"/>
@@ -301,8 +318,9 @@
           <w:szCs w:val="20"/>
           <w:shd w:val="clear" w:color="auto" w:fill="FFFFFF"/>
         </w:rPr>
-        <w:t>.</w:t>
-      </w:r>
+        <w:t xml:space="preserve"> The web app is currently on </w:t>
+      </w:r>
+      <w:proofErr w:type="spellStart"/>
       <w:r>
         <w:rPr>
           <w:rFonts w:ascii="Roboto" w:hAnsi="Roboto" w:cs="Segoe UI"/>
@@ -310,7 +328,17 @@
           <w:szCs w:val="20"/>
           <w:shd w:val="clear" w:color="auto" w:fill="FFFFFF"/>
         </w:rPr>
-        <w:t>Js, etc.) to integrate with the new NOAA fisheries website</w:t>
+        <w:t>dev</w:t>
+      </w:r>
+      <w:proofErr w:type="spellEnd"/>
+      <w:r>
+        <w:rPr>
+          <w:rFonts w:ascii="Roboto" w:hAnsi="Roboto" w:cs="Segoe UI"/>
+          <w:sz w:val="20"/>
+          <w:szCs w:val="20"/>
+          <w:shd w:val="clear" w:color="auto" w:fill="FFFFFF"/>
+        </w:rPr>
+        <w:t xml:space="preserve"> server accessible through internal VPN or network, pending approval to migrate to public server. [Bootstrap, JavaScript, PHP, MySQL]</w:t>
       </w:r>
     </w:p>
     <w:p>
@@ -323,12 +351,10 @@
         <w:spacing w:after="120"/>
         <w:rPr>
           <w:rFonts w:ascii="Roboto" w:hAnsi="Roboto"/>
-          <w:b/>
-          <w:sz w:val="20"/>
-          <w:szCs w:val="20"/>
-        </w:rPr>
-      </w:pPr>
-      <w:proofErr w:type="gramStart"/>
+          <w:sz w:val="20"/>
+          <w:szCs w:val="20"/>
+        </w:rPr>
+      </w:pPr>
       <w:r>
         <w:rPr>
           <w:rFonts w:ascii="Roboto" w:hAnsi="Roboto" w:cs="Segoe UI"/>
@@ -336,9 +362,44 @@
           <w:szCs w:val="20"/>
           <w:shd w:val="clear" w:color="auto" w:fill="FFFFFF"/>
         </w:rPr>
-        <w:t>[Built a new version of old app…]</w:t>
-      </w:r>
-      <w:proofErr w:type="gramEnd"/>
+        <w:t>Generate data reports to</w:t>
+      </w:r>
+      <w:r>
+        <w:rPr>
+          <w:rFonts w:ascii="Roboto" w:hAnsi="Roboto" w:cs="Segoe UI"/>
+          <w:sz w:val="20"/>
+          <w:szCs w:val="20"/>
+          <w:shd w:val="clear" w:color="auto" w:fill="FFFFFF"/>
+        </w:rPr>
+        <w:t xml:space="preserve"> track production metrics</w:t>
+      </w:r>
+      <w:r>
+        <w:rPr>
+          <w:rFonts w:ascii="Roboto" w:hAnsi="Roboto" w:cs="Segoe UI"/>
+          <w:sz w:val="20"/>
+          <w:szCs w:val="20"/>
+          <w:shd w:val="clear" w:color="auto" w:fill="FFFFFF"/>
+        </w:rPr>
+        <w:t>; simplified the process for quarterly performance reports and lightened the load for our DBA. [</w:t>
+      </w:r>
+      <w:r>
+        <w:rPr>
+          <w:rFonts w:ascii="Roboto" w:hAnsi="Roboto" w:cs="Segoe UI"/>
+          <w:sz w:val="20"/>
+          <w:szCs w:val="20"/>
+          <w:shd w:val="clear" w:color="auto" w:fill="FFFFFF"/>
+        </w:rPr>
+        <w:t>SQL</w:t>
+      </w:r>
+      <w:r>
+        <w:rPr>
+          <w:rFonts w:ascii="Roboto" w:hAnsi="Roboto" w:cs="Segoe UI"/>
+          <w:sz w:val="20"/>
+          <w:szCs w:val="20"/>
+          <w:shd w:val="clear" w:color="auto" w:fill="FFFFFF"/>
+        </w:rPr>
+        <w:t>, Oracle RDMS, Microsoft Access]</w:t>
+      </w:r>
     </w:p>
     <w:p>
       <w:pPr>
@@ -356,48 +417,201 @@
       </w:pPr>
       <w:r>
         <w:rPr>
-          <w:rFonts w:ascii="Roboto" w:hAnsi="Roboto" w:cs="Segoe UI"/>
-          <w:sz w:val="20"/>
-          <w:szCs w:val="20"/>
-          <w:shd w:val="clear" w:color="auto" w:fill="FFFFFF"/>
-        </w:rPr>
-        <w:t>Generate data reports to</w:t>
-      </w:r>
-      <w:r>
-        <w:rPr>
-          <w:rFonts w:ascii="Roboto" w:hAnsi="Roboto" w:cs="Segoe UI"/>
-          <w:sz w:val="20"/>
-          <w:szCs w:val="20"/>
-          <w:shd w:val="clear" w:color="auto" w:fill="FFFFFF"/>
-        </w:rPr>
-        <w:t xml:space="preserve"> track production metrics</w:t>
-      </w:r>
-      <w:r>
-        <w:rPr>
-          <w:rFonts w:ascii="Roboto" w:hAnsi="Roboto" w:cs="Segoe UI"/>
-          <w:sz w:val="20"/>
-          <w:szCs w:val="20"/>
-          <w:shd w:val="clear" w:color="auto" w:fill="FFFFFF"/>
-        </w:rPr>
+          <w:rFonts w:ascii="Roboto" w:hAnsi="Roboto"/>
+          <w:sz w:val="20"/>
+          <w:szCs w:val="20"/>
+        </w:rPr>
+        <w:t xml:space="preserve">Analyze fish stomach content to generate data for ecosystem studies that may ultimately impact </w:t>
+      </w:r>
+      <w:r>
+        <w:rPr>
+          <w:rFonts w:ascii="Roboto" w:hAnsi="Roboto"/>
+          <w:sz w:val="20"/>
+          <w:szCs w:val="20"/>
+        </w:rPr>
+        <w:t xml:space="preserve">commercial </w:t>
+      </w:r>
+      <w:r>
+        <w:rPr>
+          <w:rFonts w:ascii="Roboto" w:hAnsi="Roboto"/>
+          <w:sz w:val="20"/>
+          <w:szCs w:val="20"/>
+        </w:rPr>
+        <w:t xml:space="preserve">fishing </w:t>
+      </w:r>
+      <w:r>
+        <w:rPr>
+          <w:rFonts w:ascii="Roboto" w:hAnsi="Roboto"/>
+          <w:sz w:val="20"/>
+          <w:szCs w:val="20"/>
+        </w:rPr>
+        <w:t>regulations</w:t>
+      </w:r>
+    </w:p>
+    <w:p>
+      <w:pPr>
+        <w:spacing w:after="60"/>
+        <w:ind w:left="-907"/>
+        <w:rPr>
+          <w:rFonts w:ascii="Roboto" w:hAnsi="Roboto"/>
+          <w:b/>
+          <w:sz w:val="20"/>
+          <w:szCs w:val="20"/>
+        </w:rPr>
+      </w:pPr>
+      <w:r>
+        <w:rPr>
+          <w:rFonts w:ascii="Roboto Medium" w:hAnsi="Roboto Medium"/>
+          <w:sz w:val="20"/>
+          <w:szCs w:val="20"/>
+        </w:rPr>
+        <w:t>Fishery Biologist I</w:t>
+      </w:r>
+      <w:r>
+        <w:rPr>
+          <w:rFonts w:ascii="Roboto Medium" w:hAnsi="Roboto Medium"/>
+          <w:sz w:val="20"/>
+          <w:szCs w:val="20"/>
+        </w:rPr>
+        <w:tab/>
         <w:t xml:space="preserve"> </w:t>
       </w:r>
       <w:r>
         <w:rPr>
-          <w:rFonts w:ascii="Roboto" w:hAnsi="Roboto" w:cs="Segoe UI"/>
-          <w:sz w:val="20"/>
-          <w:szCs w:val="20"/>
-          <w:shd w:val="clear" w:color="auto" w:fill="FFFFFF"/>
-        </w:rPr>
-        <w:t>[why?]</w:t>
-      </w:r>
-      <w:r>
-        <w:rPr>
-          <w:rFonts w:ascii="Roboto" w:hAnsi="Roboto" w:cs="Segoe UI"/>
-          <w:sz w:val="20"/>
-          <w:szCs w:val="20"/>
-          <w:shd w:val="clear" w:color="auto" w:fill="FFFFFF"/>
-        </w:rPr>
-        <w:t xml:space="preserve"> using SQL</w:t>
+          <w:rFonts w:ascii="Roboto" w:hAnsi="Roboto"/>
+          <w:b/>
+          <w:sz w:val="20"/>
+          <w:szCs w:val="20"/>
+        </w:rPr>
+        <w:t xml:space="preserve">       </w:t>
+      </w:r>
+      <w:r>
+        <w:rPr>
+          <w:rFonts w:ascii="Roboto" w:hAnsi="Roboto"/>
+          <w:b/>
+          <w:sz w:val="20"/>
+          <w:szCs w:val="20"/>
+        </w:rPr>
+        <w:t xml:space="preserve">                                   </w:t>
+      </w:r>
+      <w:r>
+        <w:rPr>
+          <w:rFonts w:ascii="Roboto" w:hAnsi="Roboto"/>
+          <w:b/>
+          <w:sz w:val="20"/>
+          <w:szCs w:val="20"/>
+        </w:rPr>
+        <w:tab/>
+      </w:r>
+      <w:r>
+        <w:rPr>
+          <w:rFonts w:ascii="Roboto" w:hAnsi="Roboto"/>
+          <w:b/>
+          <w:sz w:val="20"/>
+          <w:szCs w:val="20"/>
+        </w:rPr>
+        <w:tab/>
+      </w:r>
+      <w:r>
+        <w:rPr>
+          <w:rFonts w:ascii="Roboto" w:hAnsi="Roboto"/>
+          <w:b/>
+          <w:sz w:val="20"/>
+          <w:szCs w:val="20"/>
+        </w:rPr>
+        <w:tab/>
+        <w:t xml:space="preserve">        </w:t>
+      </w:r>
+      <w:r>
+        <w:rPr>
+          <w:rFonts w:ascii="Roboto" w:hAnsi="Roboto"/>
+          <w:b/>
+          <w:sz w:val="20"/>
+          <w:szCs w:val="20"/>
+        </w:rPr>
+        <w:tab/>
+      </w:r>
+      <w:r>
+        <w:rPr>
+          <w:rFonts w:ascii="Roboto" w:hAnsi="Roboto"/>
+          <w:b/>
+          <w:sz w:val="20"/>
+          <w:szCs w:val="20"/>
+        </w:rPr>
+        <w:tab/>
+      </w:r>
+      <w:r>
+        <w:rPr>
+          <w:rFonts w:ascii="Roboto Medium" w:hAnsi="Roboto Medium"/>
+          <w:sz w:val="20"/>
+          <w:szCs w:val="20"/>
+        </w:rPr>
+        <w:t xml:space="preserve">June 2019 – </w:t>
+      </w:r>
+      <w:r>
+        <w:rPr>
+          <w:rFonts w:ascii="Roboto Medium" w:hAnsi="Roboto Medium"/>
+          <w:sz w:val="20"/>
+          <w:szCs w:val="20"/>
+        </w:rPr>
+        <w:t>September 2019</w:t>
+      </w:r>
+    </w:p>
+    <w:p>
+      <w:pPr>
+        <w:spacing w:after="60"/>
+        <w:ind w:left="-907"/>
+        <w:rPr>
+          <w:rFonts w:ascii="Roboto" w:hAnsi="Roboto"/>
+          <w:i/>
+          <w:sz w:val="20"/>
+          <w:szCs w:val="20"/>
+        </w:rPr>
+      </w:pPr>
+      <w:r>
+        <w:rPr>
+          <w:rFonts w:ascii="Roboto" w:hAnsi="Roboto"/>
+          <w:i/>
+          <w:sz w:val="20"/>
+          <w:szCs w:val="20"/>
+        </w:rPr>
+        <w:t>Pacific Stat</w:t>
+      </w:r>
+      <w:r>
+        <w:rPr>
+          <w:rFonts w:ascii="Roboto" w:hAnsi="Roboto"/>
+          <w:i/>
+          <w:sz w:val="20"/>
+          <w:szCs w:val="20"/>
+        </w:rPr>
+        <w:t>es Marine Fisheries Commission @</w:t>
+      </w:r>
+      <w:r>
+        <w:rPr>
+          <w:rFonts w:ascii="Roboto" w:hAnsi="Roboto"/>
+          <w:i/>
+          <w:sz w:val="20"/>
+          <w:szCs w:val="20"/>
+        </w:rPr>
+        <w:t xml:space="preserve"> N</w:t>
+      </w:r>
+      <w:r>
+        <w:rPr>
+          <w:rFonts w:ascii="Roboto" w:hAnsi="Roboto"/>
+          <w:i/>
+          <w:sz w:val="20"/>
+          <w:szCs w:val="20"/>
+        </w:rPr>
+        <w:t>OAA</w:t>
+      </w:r>
+      <w:r>
+        <w:rPr>
+          <w:rFonts w:ascii="Roboto" w:hAnsi="Roboto"/>
+          <w:i/>
+          <w:sz w:val="20"/>
+          <w:szCs w:val="20"/>
+        </w:rPr>
+        <w:t xml:space="preserve"> Alaska Fishery Science Center</w:t>
       </w:r>
     </w:p>
     <w:p>
@@ -420,175 +634,23 @@
           <w:sz w:val="20"/>
           <w:szCs w:val="20"/>
         </w:rPr>
-        <w:t>Analyze fish stomach content to generate data for ecosystem studies that may ultimately impact fishing quota</w:t>
-      </w:r>
-      <w:bookmarkStart w:id="0" w:name="_GoBack"/>
-      <w:bookmarkEnd w:id="0"/>
-    </w:p>
-    <w:p>
-      <w:pPr>
-        <w:spacing w:after="60"/>
-        <w:ind w:left="-907"/>
-        <w:rPr>
-          <w:rFonts w:ascii="Roboto" w:hAnsi="Roboto"/>
-          <w:b/>
-          <w:sz w:val="20"/>
-          <w:szCs w:val="20"/>
-        </w:rPr>
-      </w:pPr>
-      <w:r>
-        <w:rPr>
-          <w:rFonts w:ascii="Roboto Medium" w:hAnsi="Roboto Medium"/>
-          <w:sz w:val="20"/>
-          <w:szCs w:val="20"/>
-        </w:rPr>
-        <w:t>Fishery Biologist I</w:t>
-      </w:r>
-      <w:r>
-        <w:rPr>
-          <w:rFonts w:ascii="Roboto Medium" w:hAnsi="Roboto Medium"/>
-          <w:sz w:val="20"/>
-          <w:szCs w:val="20"/>
-        </w:rPr>
-        <w:tab/>
-        <w:t xml:space="preserve"> </w:t>
-      </w:r>
-      <w:r>
-        <w:rPr>
-          <w:rFonts w:ascii="Roboto" w:hAnsi="Roboto"/>
-          <w:b/>
-          <w:sz w:val="20"/>
-          <w:szCs w:val="20"/>
-        </w:rPr>
-        <w:t xml:space="preserve">       </w:t>
-      </w:r>
-      <w:r>
-        <w:rPr>
-          <w:rFonts w:ascii="Roboto" w:hAnsi="Roboto"/>
-          <w:b/>
-          <w:sz w:val="20"/>
-          <w:szCs w:val="20"/>
-        </w:rPr>
-        <w:t xml:space="preserve">                                   </w:t>
-      </w:r>
-      <w:r>
-        <w:rPr>
-          <w:rFonts w:ascii="Roboto" w:hAnsi="Roboto"/>
-          <w:b/>
-          <w:sz w:val="20"/>
-          <w:szCs w:val="20"/>
-        </w:rPr>
-        <w:tab/>
-      </w:r>
-      <w:r>
-        <w:rPr>
-          <w:rFonts w:ascii="Roboto" w:hAnsi="Roboto"/>
-          <w:b/>
-          <w:sz w:val="20"/>
-          <w:szCs w:val="20"/>
-        </w:rPr>
-        <w:tab/>
-      </w:r>
-      <w:r>
-        <w:rPr>
-          <w:rFonts w:ascii="Roboto" w:hAnsi="Roboto"/>
-          <w:b/>
-          <w:sz w:val="20"/>
-          <w:szCs w:val="20"/>
-        </w:rPr>
-        <w:tab/>
-        <w:t xml:space="preserve">        </w:t>
-      </w:r>
-      <w:r>
-        <w:rPr>
-          <w:rFonts w:ascii="Roboto" w:hAnsi="Roboto"/>
-          <w:b/>
-          <w:sz w:val="20"/>
-          <w:szCs w:val="20"/>
-        </w:rPr>
-        <w:tab/>
-      </w:r>
-      <w:r>
-        <w:rPr>
-          <w:rFonts w:ascii="Roboto" w:hAnsi="Roboto"/>
-          <w:b/>
-          <w:sz w:val="20"/>
-          <w:szCs w:val="20"/>
-        </w:rPr>
-        <w:tab/>
-      </w:r>
-      <w:r>
-        <w:rPr>
-          <w:rFonts w:ascii="Roboto Medium" w:hAnsi="Roboto Medium"/>
-          <w:sz w:val="20"/>
-          <w:szCs w:val="20"/>
-        </w:rPr>
-        <w:t xml:space="preserve">June 2019 – </w:t>
-      </w:r>
-      <w:r>
-        <w:rPr>
-          <w:rFonts w:ascii="Roboto Medium" w:hAnsi="Roboto Medium"/>
-          <w:sz w:val="20"/>
-          <w:szCs w:val="20"/>
-        </w:rPr>
-        <w:t>September 2019</w:t>
-      </w:r>
-    </w:p>
-    <w:p>
-      <w:pPr>
-        <w:spacing w:after="60"/>
-        <w:ind w:left="-907"/>
-        <w:rPr>
-          <w:rFonts w:ascii="Roboto" w:hAnsi="Roboto"/>
-          <w:i/>
-          <w:sz w:val="20"/>
-          <w:szCs w:val="20"/>
-        </w:rPr>
-      </w:pPr>
-      <w:r>
-        <w:rPr>
-          <w:rFonts w:ascii="Roboto" w:hAnsi="Roboto"/>
-          <w:i/>
-          <w:sz w:val="20"/>
-          <w:szCs w:val="20"/>
-        </w:rPr>
-        <w:t>Pacific Stat</w:t>
-      </w:r>
-      <w:r>
-        <w:rPr>
-          <w:rFonts w:ascii="Roboto" w:hAnsi="Roboto"/>
-          <w:i/>
-          <w:sz w:val="20"/>
-          <w:szCs w:val="20"/>
-        </w:rPr>
-        <w:t>es Marine Fisheries Commission @</w:t>
-      </w:r>
-      <w:r>
-        <w:rPr>
-          <w:rFonts w:ascii="Roboto" w:hAnsi="Roboto"/>
-          <w:i/>
-          <w:sz w:val="20"/>
-          <w:szCs w:val="20"/>
-        </w:rPr>
-        <w:t xml:space="preserve"> N</w:t>
-      </w:r>
-      <w:r>
-        <w:rPr>
-          <w:rFonts w:ascii="Roboto" w:hAnsi="Roboto"/>
-          <w:i/>
-          <w:sz w:val="20"/>
-          <w:szCs w:val="20"/>
-        </w:rPr>
-        <w:t>OAA</w:t>
-      </w:r>
-      <w:r>
-        <w:rPr>
-          <w:rFonts w:ascii="Roboto" w:hAnsi="Roboto"/>
-          <w:i/>
-          <w:sz w:val="20"/>
-          <w:szCs w:val="20"/>
-        </w:rPr>
-        <w:t xml:space="preserve"> Alaska Fishery Science Center</w:t>
+        <w:t xml:space="preserve">Collected and annotated &gt; 60,000 images for Machine Learning/Artificial Intelligence (ML/AI) </w:t>
+      </w:r>
+      <w:r>
+        <w:rPr>
+          <w:rFonts w:ascii="Roboto" w:hAnsi="Roboto"/>
+          <w:sz w:val="20"/>
+          <w:szCs w:val="20"/>
+        </w:rPr>
+        <w:t>algorithm</w:t>
+      </w:r>
+      <w:r>
+        <w:rPr>
+          <w:rFonts w:ascii="Roboto" w:hAnsi="Roboto"/>
+          <w:sz w:val="20"/>
+          <w:szCs w:val="20"/>
+        </w:rPr>
+        <w:t xml:space="preserve"> to automate marine species identification</w:t>
       </w:r>
     </w:p>
     <w:p>
@@ -611,23 +673,15 @@
           <w:sz w:val="20"/>
           <w:szCs w:val="20"/>
         </w:rPr>
-        <w:t xml:space="preserve">Collected and annotated &gt; 60,000 images for Machine Learning/Artificial Intelligence (ML/AI) </w:t>
-      </w:r>
-      <w:r>
-        <w:rPr>
-          <w:rFonts w:ascii="Roboto" w:hAnsi="Roboto"/>
-          <w:sz w:val="20"/>
-          <w:szCs w:val="20"/>
-        </w:rPr>
-        <w:t>algorithm</w:t>
-      </w:r>
-      <w:r>
-        <w:rPr>
-          <w:rFonts w:ascii="Roboto" w:hAnsi="Roboto"/>
-          <w:sz w:val="20"/>
-          <w:szCs w:val="20"/>
-        </w:rPr>
-        <w:t xml:space="preserve"> to automate marine species identification</w:t>
+        <w:t>Applied</w:t>
+      </w:r>
+      <w:r>
+        <w:rPr>
+          <w:rFonts w:ascii="Roboto" w:hAnsi="Roboto"/>
+          <w:sz w:val="20"/>
+          <w:szCs w:val="20"/>
+        </w:rPr>
+        <w:t xml:space="preserve"> image processing and QC techniques to ensure data quality for end users</w:t>
       </w:r>
     </w:p>
     <w:p>
@@ -650,37 +704,6 @@
           <w:sz w:val="20"/>
           <w:szCs w:val="20"/>
         </w:rPr>
-        <w:t>Applied</w:t>
-      </w:r>
-      <w:r>
-        <w:rPr>
-          <w:rFonts w:ascii="Roboto" w:hAnsi="Roboto"/>
-          <w:sz w:val="20"/>
-          <w:szCs w:val="20"/>
-        </w:rPr>
-        <w:t xml:space="preserve"> image processing and QC techniques to ensure data quality for end users</w:t>
-      </w:r>
-    </w:p>
-    <w:p>
-      <w:pPr>
-        <w:pStyle w:val="ListParagraph"/>
-        <w:numPr>
-          <w:ilvl w:val="0"/>
-          <w:numId w:val="5"/>
-        </w:numPr>
-        <w:spacing w:after="120"/>
-        <w:rPr>
-          <w:rFonts w:ascii="Roboto" w:hAnsi="Roboto"/>
-          <w:sz w:val="20"/>
-          <w:szCs w:val="20"/>
-        </w:rPr>
-      </w:pPr>
-      <w:r>
-        <w:rPr>
-          <w:rFonts w:ascii="Roboto" w:hAnsi="Roboto"/>
-          <w:sz w:val="20"/>
-          <w:szCs w:val="20"/>
-        </w:rPr>
         <w:t>Collaborate</w:t>
       </w:r>
       <w:r>
@@ -892,7 +915,7 @@
           <w:sz w:val="20"/>
           <w:szCs w:val="20"/>
         </w:rPr>
-        <w:t>cooperatively with fishing crew on</w:t>
+        <w:t>cooperatively with crew on</w:t>
       </w:r>
       <w:r>
         <w:rPr>
@@ -901,6 +924,14 @@
           <w:szCs w:val="20"/>
         </w:rPr>
         <w:t xml:space="preserve">board </w:t>
+      </w:r>
+      <w:r>
+        <w:rPr>
+          <w:rFonts w:ascii="Roboto" w:hAnsi="Roboto"/>
+          <w:sz w:val="20"/>
+          <w:szCs w:val="20"/>
+        </w:rPr>
+        <w:t xml:space="preserve">fishing </w:t>
       </w:r>
       <w:r>
         <w:rPr>
@@ -1127,7 +1158,39 @@
           <w:sz w:val="20"/>
           <w:szCs w:val="20"/>
         </w:rPr>
-        <w:t xml:space="preserve"> Data Structure &amp; Algorithm, Web application Development, Database Technologies, </w:t>
+        <w:t xml:space="preserve"> D</w:t>
+      </w:r>
+      <w:r>
+        <w:rPr>
+          <w:rFonts w:ascii="Roboto" w:hAnsi="Roboto"/>
+          <w:sz w:val="20"/>
+          <w:szCs w:val="20"/>
+        </w:rPr>
+        <w:t>ata Structure &amp; Algorithm, Web A</w:t>
+      </w:r>
+      <w:r>
+        <w:rPr>
+          <w:rFonts w:ascii="Roboto" w:hAnsi="Roboto"/>
+          <w:sz w:val="20"/>
+          <w:szCs w:val="20"/>
+        </w:rPr>
+        <w:t xml:space="preserve">pplication Development, </w:t>
+      </w:r>
+      <w:r>
+        <w:rPr>
+          <w:rFonts w:ascii="Roboto" w:hAnsi="Roboto"/>
+          <w:sz w:val="20"/>
+          <w:szCs w:val="20"/>
+        </w:rPr>
+        <w:t xml:space="preserve">Mobile Application Development, </w:t>
+      </w:r>
+      <w:r>
+        <w:rPr>
+          <w:rFonts w:ascii="Roboto" w:hAnsi="Roboto"/>
+          <w:sz w:val="20"/>
+          <w:szCs w:val="20"/>
+        </w:rPr>
+        <w:t xml:space="preserve">Database Technologies, </w:t>
       </w:r>
       <w:r>
         <w:rPr>
@@ -1508,11 +1571,27 @@
       </w:r>
       <w:r>
         <w:rPr>
+          <w:rFonts w:ascii="Roboto" w:hAnsi="Roboto"/>
+          <w:sz w:val="20"/>
+          <w:szCs w:val="20"/>
+        </w:rPr>
+        <w:t xml:space="preserve"> </w:t>
+      </w:r>
+      <w:r>
+        <w:rPr>
           <w:rFonts w:ascii="Consolas" w:hAnsi="Consolas"/>
           <w:sz w:val="20"/>
           <w:szCs w:val="20"/>
         </w:rPr>
-        <w:t xml:space="preserve">Git, Node.Js, React, MySQL, </w:t>
+        <w:t>React, Node.Js, Express, Git</w:t>
+      </w:r>
+      <w:r>
+        <w:rPr>
+          <w:rFonts w:ascii="Consolas" w:hAnsi="Consolas"/>
+          <w:sz w:val="20"/>
+          <w:szCs w:val="20"/>
+        </w:rPr>
+        <w:t xml:space="preserve">, MySQL, </w:t>
       </w:r>
       <w:proofErr w:type="spellStart"/>
       <w:r>
@@ -1572,23 +1651,7 @@
           <w:sz w:val="20"/>
           <w:szCs w:val="20"/>
         </w:rPr>
-        <w:t xml:space="preserve">Markdown, </w:t>
-      </w:r>
-      <w:r>
-        <w:rPr>
-          <w:rFonts w:ascii="Consolas" w:hAnsi="Consolas"/>
-          <w:sz w:val="20"/>
-          <w:szCs w:val="20"/>
-        </w:rPr>
-        <w:t xml:space="preserve">and various libraries </w:t>
-      </w:r>
-      <w:r>
-        <w:rPr>
-          <w:rFonts w:ascii="Consolas" w:hAnsi="Consolas"/>
-          <w:sz w:val="20"/>
-          <w:szCs w:val="20"/>
-        </w:rPr>
-        <w:t>for Java, JavaScript, and Python</w:t>
+        <w:t>Markdown</w:t>
       </w:r>
     </w:p>
     <w:sectPr>
@@ -3979,7 +4042,7 @@
 </file>
 
 <file path=customXml/itemProps1.xml><?xml version="1.0" encoding="utf-8"?>
-<ds:datastoreItem xmlns:ds="http://schemas.openxmlformats.org/officeDocument/2006/customXml" ds:itemID="{8E062479-8619-45CA-B805-71E6AA686DF8}">
+<ds:datastoreItem xmlns:ds="http://schemas.openxmlformats.org/officeDocument/2006/customXml" ds:itemID="{9587E9D6-4344-4B00-B78F-0B0A31CE441E}">
   <ds:schemaRefs>
     <ds:schemaRef ds:uri="http://schemas.openxmlformats.org/officeDocument/2006/bibliography"/>
   </ds:schemaRefs>

</xml_diff>